<commit_message>
update metrics server configuration
</commit_message>
<xml_diff>
--- a/文档/chap02 高可用安装/kubeadm安装方式/kubeadm1.18/2.1、Kubeadm高可用安装Kubernetes.docx
+++ b/文档/chap02 高可用安装/kubeadm安装方式/kubeadm1.18/2.1、Kubeadm高可用安装Kubernetes.docx
@@ -4910,8 +4910,6 @@
         <w:pStyle w:val="affffffff5"/>
         <w:ind w:firstLine="0"/>
       </w:pPr>
-      <w:bookmarkStart w:id="19" w:name="_GoBack"/>
-      <w:bookmarkEnd w:id="19"/>
     </w:p>
     <w:p>
       <w:pPr>
@@ -7535,8 +7533,8 @@
       <w:pPr>
         <w:pStyle w:val="31"/>
       </w:pPr>
-      <w:bookmarkStart w:id="20" w:name="_Toc9026225"/>
-      <w:bookmarkStart w:id="21" w:name="_Toc12714934"/>
+      <w:bookmarkStart w:id="19" w:name="_Toc9026225"/>
+      <w:bookmarkStart w:id="20" w:name="_Toc12714934"/>
       <w:r>
         <w:t>1.1.5</w:t>
       </w:r>
@@ -7555,8 +7553,8 @@
         </w:rPr>
         <w:t>组件的安装</w:t>
       </w:r>
+      <w:bookmarkEnd w:id="19"/>
       <w:bookmarkEnd w:id="20"/>
-      <w:bookmarkEnd w:id="21"/>
     </w:p>
     <w:p>
       <w:pPr>
@@ -7898,8 +7896,8 @@
       <w:pPr>
         <w:pStyle w:val="31"/>
       </w:pPr>
-      <w:bookmarkStart w:id="22" w:name="_Toc9026226"/>
-      <w:bookmarkStart w:id="23" w:name="_Toc12714935"/>
+      <w:bookmarkStart w:id="21" w:name="_Toc9026226"/>
+      <w:bookmarkStart w:id="22" w:name="_Toc12714935"/>
       <w:r>
         <w:t>1.1.6</w:t>
       </w:r>
@@ -7921,8 +7919,8 @@
       <w:r>
         <w:t>Master</w:t>
       </w:r>
+      <w:bookmarkEnd w:id="21"/>
       <w:bookmarkEnd w:id="22"/>
-      <w:bookmarkEnd w:id="23"/>
     </w:p>
     <w:p>
       <w:pPr>
@@ -8156,8 +8154,8 @@
       <w:pPr>
         <w:pStyle w:val="31"/>
       </w:pPr>
-      <w:bookmarkStart w:id="24" w:name="_Toc9026227"/>
-      <w:bookmarkStart w:id="25" w:name="_Toc12714936"/>
+      <w:bookmarkStart w:id="23" w:name="_Toc9026227"/>
+      <w:bookmarkStart w:id="24" w:name="_Toc12714936"/>
       <w:r>
         <w:t>1.1.7</w:t>
       </w:r>
@@ -8176,8 +8174,8 @@
         </w:rPr>
         <w:t>节点的配置</w:t>
       </w:r>
+      <w:bookmarkEnd w:id="23"/>
       <w:bookmarkEnd w:id="24"/>
-      <w:bookmarkEnd w:id="25"/>
     </w:p>
     <w:p>
       <w:pPr>
@@ -8247,8 +8245,8 @@
       <w:pPr>
         <w:pStyle w:val="31"/>
       </w:pPr>
-      <w:bookmarkStart w:id="26" w:name="_Toc9026228"/>
-      <w:bookmarkStart w:id="27" w:name="_Toc12714937"/>
+      <w:bookmarkStart w:id="25" w:name="_Toc9026228"/>
+      <w:bookmarkStart w:id="26" w:name="_Toc12714937"/>
       <w:r>
         <w:t>1.1.8</w:t>
       </w:r>
@@ -8267,77 +8265,267 @@
         </w:rPr>
         <w:t>部署</w:t>
       </w:r>
+      <w:bookmarkEnd w:id="25"/>
       <w:bookmarkEnd w:id="26"/>
+    </w:p>
+    <w:p>
+      <w:pPr>
+        <w:pStyle w:val="afff4"/>
+      </w:pPr>
+      <w:r>
+        <w:rPr>
+          <w:rFonts w:hint="eastAsia"/>
+        </w:rPr>
+        <w:t>在新版的</w:t>
+      </w:r>
+      <w:r>
+        <w:t>Kubernetes</w:t>
+      </w:r>
+      <w:r>
+        <w:rPr>
+          <w:rFonts w:hint="eastAsia"/>
+        </w:rPr>
+        <w:t>中系统资源的采集均使用</w:t>
+      </w:r>
+      <w:r>
+        <w:t>Metrics-server</w:t>
+      </w:r>
+      <w:r>
+        <w:rPr>
+          <w:rFonts w:hint="eastAsia"/>
+        </w:rPr>
+        <w:t>，可以通过</w:t>
+      </w:r>
+      <w:r>
+        <w:t>Metrics</w:t>
+      </w:r>
+      <w:r>
+        <w:rPr>
+          <w:rFonts w:hint="eastAsia"/>
+        </w:rPr>
+        <w:t>采集节点和</w:t>
+      </w:r>
+      <w:r>
+        <w:t>Pod</w:t>
+      </w:r>
+      <w:r>
+        <w:rPr>
+          <w:rFonts w:hint="eastAsia"/>
+        </w:rPr>
+        <w:t>的内存、磁盘、</w:t>
+      </w:r>
+      <w:r>
+        <w:t>CPU</w:t>
+      </w:r>
+      <w:r>
+        <w:rPr>
+          <w:rFonts w:hint="eastAsia"/>
+        </w:rPr>
+        <w:t>和网络的使用率。</w:t>
+      </w:r>
+      <w:r>
+        <w:t>H</w:t>
+      </w:r>
+      <w:r>
+        <w:rPr>
+          <w:rFonts w:hint="eastAsia"/>
+        </w:rPr>
+        <w:t>eapster</w:t>
+      </w:r>
+    </w:p>
+    <w:p>
+      <w:pPr>
+        <w:pStyle w:val="afff4"/>
+        <w:rPr>
+          <w:rFonts w:ascii="Consolas" w:hAnsi="Consolas"/>
+          <w:snapToGrid/>
+          <w:color w:val="032F62"/>
+          <w:sz w:val="18"/>
+          <w:szCs w:val="18"/>
+          <w:shd w:val="clear" w:color="auto" w:fill="FFFFFF"/>
+        </w:rPr>
+      </w:pPr>
+      <w:r>
+        <w:rPr>
+          <w:rFonts w:hint="eastAsia"/>
+          <w:color w:val="FF0000"/>
+        </w:rPr>
+        <w:t>更改</w:t>
+      </w:r>
+      <w:r>
+        <w:rPr>
+          <w:color w:val="FF0000"/>
+        </w:rPr>
+        <w:t>metrics</w:t>
+      </w:r>
+      <w:r>
+        <w:rPr>
+          <w:rFonts w:hint="eastAsia"/>
+          <w:color w:val="FF0000"/>
+        </w:rPr>
+        <w:t>的部署文件证书，将</w:t>
+      </w:r>
+      <w:r>
+        <w:rPr>
+          <w:color w:val="FF0000"/>
+        </w:rPr>
+        <w:t>metrics-server-3.6.1/metrics-server-deployment.yaml</w:t>
+      </w:r>
+      <w:r>
+        <w:rPr>
+          <w:rFonts w:hint="eastAsia"/>
+          <w:color w:val="FF0000"/>
+        </w:rPr>
+        <w:t>的</w:t>
+      </w:r>
+      <w:r>
+        <w:rPr>
+          <w:rFonts w:ascii="Consolas" w:hAnsi="Consolas"/>
+          <w:color w:val="032F62"/>
+          <w:sz w:val="18"/>
+          <w:szCs w:val="18"/>
+          <w:shd w:val="clear" w:color="auto" w:fill="FFFFFF"/>
+        </w:rPr>
+        <w:t>front-proxy-ca.pem</w:t>
+      </w:r>
+      <w:r>
+        <w:rPr>
+          <w:rFonts w:ascii="Consolas" w:hAnsi="Consolas" w:hint="eastAsia"/>
+          <w:color w:val="032F62"/>
+          <w:sz w:val="18"/>
+          <w:szCs w:val="18"/>
+          <w:shd w:val="clear" w:color="auto" w:fill="FFFFFF"/>
+        </w:rPr>
+        <w:t>改为</w:t>
+      </w:r>
+      <w:r>
+        <w:rPr>
+          <w:rFonts w:ascii="Consolas" w:hAnsi="Consolas"/>
+          <w:color w:val="032F62"/>
+          <w:sz w:val="18"/>
+          <w:szCs w:val="18"/>
+          <w:shd w:val="clear" w:color="auto" w:fill="FFFFFF"/>
+        </w:rPr>
+        <w:t>front-proxy-ca.crt</w:t>
+      </w:r>
+    </w:p>
+    <w:p>
+      <w:pPr>
+        <w:pStyle w:val="afff4"/>
+        <w:rPr>
+          <w:color w:val="FF0000"/>
+        </w:rPr>
+      </w:pPr>
+      <w:r>
+        <w:rPr>
+          <w:noProof/>
+        </w:rPr>
+        <w:drawing>
+          <wp:inline distT="0" distB="0" distL="0" distR="0" wp14:anchorId="365B8F3B" wp14:editId="22FB9330">
+            <wp:extent cx="5273040" cy="1295400"/>
+            <wp:effectExtent l="0" t="0" r="3810" b="0"/>
+            <wp:docPr id="1" name="图片 1"/>
+            <wp:cNvGraphicFramePr>
+              <a:graphicFrameLocks xmlns:a="http://schemas.openxmlformats.org/drawingml/2006/main" noChangeAspect="1"/>
+            </wp:cNvGraphicFramePr>
+            <a:graphic xmlns:a="http://schemas.openxmlformats.org/drawingml/2006/main">
+              <a:graphicData uri="http://schemas.openxmlformats.org/drawingml/2006/picture">
+                <pic:pic xmlns:pic="http://schemas.openxmlformats.org/drawingml/2006/picture">
+                  <pic:nvPicPr>
+                    <pic:cNvPr id="0" name="图片 1"/>
+                    <pic:cNvPicPr>
+                      <a:picLocks noChangeAspect="1" noChangeArrowheads="1"/>
+                    </pic:cNvPicPr>
+                  </pic:nvPicPr>
+                  <pic:blipFill>
+                    <a:blip r:embed="rId21">
+                      <a:extLst>
+                        <a:ext uri="{28A0092B-C50C-407E-A947-70E740481C1C}">
+                          <a14:useLocalDpi xmlns:a14="http://schemas.microsoft.com/office/drawing/2010/main" val="0"/>
+                        </a:ext>
+                      </a:extLst>
+                    </a:blip>
+                    <a:srcRect/>
+                    <a:stretch>
+                      <a:fillRect/>
+                    </a:stretch>
+                  </pic:blipFill>
+                  <pic:spPr bwMode="auto">
+                    <a:xfrm>
+                      <a:off x="0" y="0"/>
+                      <a:ext cx="5273040" cy="1295400"/>
+                    </a:xfrm>
+                    <a:prstGeom prst="rect">
+                      <a:avLst/>
+                    </a:prstGeom>
+                    <a:noFill/>
+                    <a:ln>
+                      <a:noFill/>
+                    </a:ln>
+                  </pic:spPr>
+                </pic:pic>
+              </a:graphicData>
+            </a:graphic>
+          </wp:inline>
+        </w:drawing>
+      </w:r>
+    </w:p>
+    <w:p>
+      <w:pPr>
+        <w:pStyle w:val="afff4"/>
+        <w:rPr>
+          <w:color w:val="FF0000"/>
+        </w:rPr>
+      </w:pPr>
+    </w:p>
+    <w:p>
+      <w:pPr>
+        <w:pStyle w:val="afff4"/>
+        <w:rPr>
+          <w:color w:val="FF0000"/>
+        </w:rPr>
+      </w:pPr>
+      <w:r>
+        <w:rPr>
+          <w:rFonts w:hint="eastAsia"/>
+          <w:color w:val="FF0000"/>
+        </w:rPr>
+        <w:t>安装</w:t>
+      </w:r>
+      <w:r>
+        <w:rPr>
+          <w:color w:val="FF0000"/>
+        </w:rPr>
+        <w:t>metrics server</w:t>
+      </w:r>
+    </w:p>
+    <w:p>
+      <w:pPr>
+        <w:pStyle w:val="afff4"/>
+        <w:rPr>
+          <w:color w:val="FF0000"/>
+        </w:rPr>
+      </w:pPr>
+      <w:r>
+        <w:rPr>
+          <w:color w:val="FF0000"/>
+        </w:rPr>
+        <w:t>kubectl  create -f  metrics-server-3.6.1/</w:t>
+      </w:r>
+    </w:p>
+    <w:p>
+      <w:pPr>
+        <w:pStyle w:val="afff4"/>
+      </w:pPr>
+      <w:bookmarkStart w:id="27" w:name="_GoBack"/>
       <w:bookmarkEnd w:id="27"/>
     </w:p>
     <w:p>
       <w:pPr>
         <w:pStyle w:val="afff4"/>
-      </w:pPr>
-      <w:r>
         <w:rPr>
           <w:rFonts w:hint="eastAsia"/>
         </w:rPr>
-        <w:t>在新版的</w:t>
-      </w:r>
-      <w:r>
-        <w:t>Kubernetes</w:t>
-      </w:r>
-      <w:r>
-        <w:rPr>
-          <w:rFonts w:hint="eastAsia"/>
-        </w:rPr>
-        <w:t>中系统资源的采集均使用</w:t>
-      </w:r>
-      <w:r>
-        <w:t>Metrics-server</w:t>
-      </w:r>
-      <w:r>
-        <w:rPr>
-          <w:rFonts w:hint="eastAsia"/>
-        </w:rPr>
-        <w:t>，可以通过</w:t>
-      </w:r>
-      <w:r>
-        <w:t>Metrics</w:t>
-      </w:r>
-      <w:r>
-        <w:rPr>
-          <w:rFonts w:hint="eastAsia"/>
-        </w:rPr>
-        <w:t>采集节点和</w:t>
-      </w:r>
-      <w:r>
-        <w:t>Pod</w:t>
-      </w:r>
-      <w:r>
-        <w:rPr>
-          <w:rFonts w:hint="eastAsia"/>
-        </w:rPr>
-        <w:t>的内存、磁盘、</w:t>
-      </w:r>
-      <w:r>
-        <w:t>CPU</w:t>
-      </w:r>
-      <w:r>
-        <w:rPr>
-          <w:rFonts w:hint="eastAsia"/>
-        </w:rPr>
-        <w:t>和网络的使用率。</w:t>
-      </w:r>
-      <w:r>
-        <w:t>H</w:t>
-      </w:r>
-      <w:r>
-        <w:rPr>
-          <w:rFonts w:hint="eastAsia"/>
-        </w:rPr>
-        <w:t>eapster</w:t>
-      </w:r>
-    </w:p>
-    <w:p>
-      <w:pPr>
-        <w:pStyle w:val="afff4"/>
       </w:pPr>
     </w:p>
     <w:p>
@@ -8401,7 +8589,6 @@
         <w:pStyle w:val="Swift"/>
       </w:pPr>
       <w:r>
-        <w:lastRenderedPageBreak/>
         <w:t>rolebinding.rbac.authorization.k8s.io/metrics-server-auth-reader created</w:t>
       </w:r>
     </w:p>
@@ -8514,7 +8701,7 @@
         </w:rPr>
         <w:t>：</w:t>
       </w:r>
-      <w:hyperlink r:id="rId21" w:history="1">
+      <w:hyperlink r:id="rId22" w:history="1">
         <w:r>
           <w:rPr>
             <w:rStyle w:val="affffb"/>
@@ -8621,7 +8808,7 @@
                     <pic:cNvPicPr/>
                   </pic:nvPicPr>
                   <pic:blipFill>
-                    <a:blip r:embed="rId22"/>
+                    <a:blip r:embed="rId23"/>
                     <a:stretch>
                       <a:fillRect/>
                     </a:stretch>
@@ -8649,7 +8836,7 @@
       <w:r>
         <w:t xml:space="preserve">kubectl apply –f </w:t>
       </w:r>
-      <w:hyperlink r:id="rId23" w:history="1">
+      <w:hyperlink r:id="rId24" w:history="1">
         <w:r>
           <w:rPr>
             <w:rStyle w:val="affffb"/>
@@ -8671,6 +8858,7 @@
         <w:rPr>
           <w:rFonts w:hint="eastAsia"/>
         </w:rPr>
+        <w:lastRenderedPageBreak/>
         <w:t>在谷歌浏览器（</w:t>
       </w:r>
       <w:r>
@@ -8727,7 +8915,6 @@
           <w:noProof/>
           <w:bdr w:val="single" w:sz="4" w:space="0" w:color="auto"/>
         </w:rPr>
-        <w:lastRenderedPageBreak/>
         <w:drawing>
           <wp:inline distT="0" distB="0" distL="0" distR="0" wp14:anchorId="21A4F2E0" wp14:editId="58C76709">
             <wp:extent cx="2543810" cy="2286000"/>
@@ -8746,7 +8933,7 @@
                     </pic:cNvPicPr>
                   </pic:nvPicPr>
                   <pic:blipFill>
-                    <a:blip r:embed="rId24">
+                    <a:blip r:embed="rId25">
                       <a:extLst>
                         <a:ext uri="{28A0092B-C50C-407E-A947-70E740481C1C}">
                           <a14:useLocalDpi xmlns:a14="http://schemas.microsoft.com/office/drawing/2010/main" val="0"/>
@@ -8844,7 +9031,7 @@
         </w:rPr>
         <w:t>：</w:t>
       </w:r>
-      <w:hyperlink r:id="rId25" w:history="1">
+      <w:hyperlink r:id="rId26" w:history="1">
         <w:r>
           <w:rPr>
             <w:rStyle w:val="affffb"/>
@@ -8926,7 +9113,7 @@
                     </pic:cNvPicPr>
                   </pic:nvPicPr>
                   <pic:blipFill>
-                    <a:blip r:embed="rId26">
+                    <a:blip r:embed="rId27">
                       <a:extLst>
                         <a:ext uri="{28A0092B-C50C-407E-A947-70E740481C1C}">
                           <a14:useLocalDpi xmlns:a14="http://schemas.microsoft.com/office/drawing/2010/main" val="0"/>
@@ -9592,6 +9779,7 @@
           <w:sz w:val="18"/>
           <w:szCs w:val="18"/>
         </w:rPr>
+        <w:lastRenderedPageBreak/>
         <w:t>roleRef:</w:t>
       </w:r>
     </w:p>
@@ -9776,7 +9964,6 @@
           <w:sz w:val="18"/>
           <w:szCs w:val="18"/>
         </w:rPr>
-        <w:lastRenderedPageBreak/>
         <w:t>subjects:</w:t>
       </w:r>
     </w:p>
@@ -10114,6 +10301,7 @@
           <w:noProof/>
           <w:bdr w:val="single" w:sz="4" w:space="0" w:color="auto"/>
         </w:rPr>
+        <w:lastRenderedPageBreak/>
         <w:drawing>
           <wp:inline distT="0" distB="0" distL="0" distR="0" wp14:anchorId="1C7EC1FC" wp14:editId="0CBD2959">
             <wp:extent cx="3576320" cy="2566035"/>
@@ -10132,7 +10320,7 @@
                     </pic:cNvPicPr>
                   </pic:nvPicPr>
                   <pic:blipFill>
-                    <a:blip r:embed="rId27">
+                    <a:blip r:embed="rId28">
                       <a:extLst>
                         <a:ext uri="{28A0092B-C50C-407E-A947-70E740481C1C}">
                           <a14:useLocalDpi xmlns:a14="http://schemas.microsoft.com/office/drawing/2010/main" val="0"/>
@@ -10201,7 +10389,6 @@
         <w:rPr>
           <w:rFonts w:hint="eastAsia"/>
         </w:rPr>
-        <w:lastRenderedPageBreak/>
         <w:t>将</w:t>
       </w:r>
       <w:r>
@@ -10626,7 +10813,7 @@
         <v:path o:extrusionok="f" gradientshapeok="t" o:connecttype="rect"/>
         <o:lock v:ext="edit" aspectratio="t"/>
       </v:shapetype>
-      <v:shape id="_x0000_i1031" type="#_x0000_t75" style="width:7.85pt;height:7.85pt" o:bullet="t">
+      <v:shape id="_x0000_i1028" type="#_x0000_t75" style="width:6pt;height:6pt" o:bullet="t">
         <v:imagedata r:id="rId1" o:title="项目符号1"/>
       </v:shape>
     </w:pict>

</xml_diff>